<commit_message>
added the sketches and answered the flow questions
</commit_message>
<xml_diff>
--- a/site-flow-sketch-page.docx
+++ b/site-flow-sketch-page.docx
@@ -964,19 +964,14 @@
       <w:bookmarkEnd w:id="4"/>
     </w:p>
     <w:p>
-      <w:r>
-        <w:t>&lt;</w:t>
-      </w:r>
-      <w:proofErr w:type="gramStart"/>
-      <w:r>
-        <w:t>type</w:t>
-      </w:r>
-      <w:proofErr w:type="gramEnd"/>
-      <w:r>
-        <w:t xml:space="preserve"> the name of your site here&gt;</w:t>
-      </w:r>
-      <w:bookmarkStart w:id="5" w:name="_GoBack"/>
-      <w:bookmarkEnd w:id="5"/>
+      <w:proofErr w:type="spellStart"/>
+      <w:r>
+        <w:t>Yt</w:t>
+      </w:r>
+      <w:proofErr w:type="spellEnd"/>
+      <w:r>
+        <w:t>-events</w:t>
+      </w:r>
     </w:p>
     <w:p>
       <w:pPr>
@@ -1141,13 +1136,15 @@
       <w:pPr>
         <w:pStyle w:val="ListParagraph"/>
         <w:numPr>
-          <w:ilvl w:val="0"/>
+          <w:ilvl w:val="1"/>
           <w:numId w:val="6"/>
         </w:numPr>
       </w:pPr>
       <w:r>
-        <w:t>Where the navigation is that allows you to find things to do</w:t>
-      </w:r>
+        <w:t>Front page, where it says tonight’s event in the navbar</w:t>
+      </w:r>
+      <w:bookmarkStart w:id="5" w:name="_GoBack"/>
+      <w:bookmarkEnd w:id="5"/>
     </w:p>
     <w:p>
       <w:pPr>
@@ -1158,19 +1155,27 @@
         </w:numPr>
       </w:pPr>
       <w:r>
-        <w:t xml:space="preserve">Where the details of the </w:t>
-      </w:r>
-      <w:r>
-        <w:t>“</w:t>
-      </w:r>
-      <w:r>
-        <w:t>things to do</w:t>
-      </w:r>
-      <w:r>
-        <w:t>”</w:t>
-      </w:r>
-      <w:r>
-        <w:t xml:space="preserve"> are displayed</w:t>
+        <w:t>Where the navigation is that allows you to find things to do</w:t>
+      </w:r>
+    </w:p>
+    <w:p>
+      <w:pPr>
+        <w:pStyle w:val="ListParagraph"/>
+        <w:numPr>
+          <w:ilvl w:val="1"/>
+          <w:numId w:val="6"/>
+        </w:numPr>
+      </w:pPr>
+      <w:r>
+        <w:t xml:space="preserve">It’s the </w:t>
+      </w:r>
+      <w:proofErr w:type="spellStart"/>
+      <w:r>
+        <w:t>navbar</w:t>
+      </w:r>
+      <w:proofErr w:type="spellEnd"/>
+      <w:r>
+        <w:t xml:space="preserve"> on top</w:t>
       </w:r>
     </w:p>
     <w:p>
@@ -1182,26 +1187,172 @@
         </w:numPr>
       </w:pPr>
       <w:r>
+        <w:t xml:space="preserve">Where the details of the </w:t>
+      </w:r>
+      <w:r>
+        <w:t>“</w:t>
+      </w:r>
+      <w:r>
+        <w:t>things to do</w:t>
+      </w:r>
+      <w:r>
+        <w:t>”</w:t>
+      </w:r>
+      <w:r>
+        <w:t xml:space="preserve"> are displayed</w:t>
+      </w:r>
+    </w:p>
+    <w:p>
+      <w:pPr>
+        <w:pStyle w:val="ListParagraph"/>
+        <w:numPr>
+          <w:ilvl w:val="1"/>
+          <w:numId w:val="6"/>
+        </w:numPr>
+      </w:pPr>
+      <w:r>
+        <w:t>They’re descriptions within the event titles</w:t>
+      </w:r>
+    </w:p>
+    <w:p>
+      <w:pPr>
+        <w:pStyle w:val="ListParagraph"/>
+        <w:numPr>
+          <w:ilvl w:val="0"/>
+          <w:numId w:val="6"/>
+        </w:numPr>
+      </w:pPr>
+      <w:r>
         <w:t>Where you click to move from page to page</w:t>
       </w:r>
     </w:p>
     <w:p>
       <w:pPr>
-        <w:ind w:firstLine="720"/>
-      </w:pPr>
-      <w:r>
-        <w:t>&lt;</w:t>
-      </w:r>
-      <w:proofErr w:type="gramStart"/>
-      <w:r>
-        <w:t>paste</w:t>
-      </w:r>
-      <w:proofErr w:type="gramEnd"/>
-      <w:r>
-        <w:t xml:space="preserve"> screenshot of sketches here&gt;</w:t>
+        <w:pStyle w:val="ListParagraph"/>
+        <w:numPr>
+          <w:ilvl w:val="1"/>
+          <w:numId w:val="6"/>
+        </w:numPr>
+      </w:pPr>
+      <w:proofErr w:type="spellStart"/>
+      <w:r>
+        <w:t>Navbar</w:t>
+      </w:r>
+      <w:proofErr w:type="spellEnd"/>
+      <w:r>
+        <w:t xml:space="preserve"> or the event title</w:t>
+      </w:r>
+    </w:p>
+    <w:p>
+      <w:r>
+        <w:rPr>
+          <w:noProof/>
+        </w:rPr>
+        <w:lastRenderedPageBreak/>
+        <w:drawing>
+          <wp:inline distT="0" distB="0" distL="0" distR="0" wp14:anchorId="57AB3E16" wp14:editId="58F8A51A">
+            <wp:extent cx="4629150" cy="8229600"/>
+            <wp:effectExtent l="0" t="0" r="0" b="0"/>
+            <wp:docPr id="8" name="Picture 8"/>
+            <wp:cNvGraphicFramePr>
+              <a:graphicFrameLocks xmlns:a="http://schemas.openxmlformats.org/drawingml/2006/main" noChangeAspect="1"/>
+            </wp:cNvGraphicFramePr>
+            <a:graphic xmlns:a="http://schemas.openxmlformats.org/drawingml/2006/main">
+              <a:graphicData uri="http://schemas.openxmlformats.org/drawingml/2006/picture">
+                <pic:pic xmlns:pic="http://schemas.openxmlformats.org/drawingml/2006/picture">
+                  <pic:nvPicPr>
+                    <pic:cNvPr id="0" name="my-site-flow-1.jpg"/>
+                    <pic:cNvPicPr/>
+                  </pic:nvPicPr>
+                  <pic:blipFill>
+                    <a:blip r:embed="rId13">
+                      <a:extLst>
+                        <a:ext uri="{28A0092B-C50C-407E-A947-70E740481C1C}">
+                          <a14:useLocalDpi xmlns:a14="http://schemas.microsoft.com/office/drawing/2010/main" val="0"/>
+                        </a:ext>
+                      </a:extLst>
+                    </a:blip>
+                    <a:stretch>
+                      <a:fillRect/>
+                    </a:stretch>
+                  </pic:blipFill>
+                  <pic:spPr>
+                    <a:xfrm>
+                      <a:off x="0" y="0"/>
+                      <a:ext cx="4629150" cy="8229600"/>
+                    </a:xfrm>
+                    <a:prstGeom prst="rect">
+                      <a:avLst/>
+                    </a:prstGeom>
+                  </pic:spPr>
+                </pic:pic>
+              </a:graphicData>
+            </a:graphic>
+          </wp:inline>
+        </w:drawing>
+      </w:r>
+    </w:p>
+    <w:p>
+      <w:r>
+        <w:lastRenderedPageBreak/>
+        <w:t>This main page has a list of events near the person and a special one for tonight</w:t>
       </w:r>
     </w:p>
     <w:p/>
+    <w:p>
+      <w:r>
+        <w:rPr>
+          <w:noProof/>
+        </w:rPr>
+        <w:drawing>
+          <wp:inline distT="0" distB="0" distL="0" distR="0" wp14:anchorId="047E07BD" wp14:editId="27AD2C15">
+            <wp:extent cx="5943600" cy="3343275"/>
+            <wp:effectExtent l="0" t="0" r="0" b="9525"/>
+            <wp:docPr id="9" name="Picture 9"/>
+            <wp:cNvGraphicFramePr>
+              <a:graphicFrameLocks xmlns:a="http://schemas.openxmlformats.org/drawingml/2006/main" noChangeAspect="1"/>
+            </wp:cNvGraphicFramePr>
+            <a:graphic xmlns:a="http://schemas.openxmlformats.org/drawingml/2006/main">
+              <a:graphicData uri="http://schemas.openxmlformats.org/drawingml/2006/picture">
+                <pic:pic xmlns:pic="http://schemas.openxmlformats.org/drawingml/2006/picture">
+                  <pic:nvPicPr>
+                    <pic:cNvPr id="0" name="my-site-flow-2.jpg"/>
+                    <pic:cNvPicPr/>
+                  </pic:nvPicPr>
+                  <pic:blipFill>
+                    <a:blip r:embed="rId14">
+                      <a:extLst>
+                        <a:ext uri="{28A0092B-C50C-407E-A947-70E740481C1C}">
+                          <a14:useLocalDpi xmlns:a14="http://schemas.microsoft.com/office/drawing/2010/main" val="0"/>
+                        </a:ext>
+                      </a:extLst>
+                    </a:blip>
+                    <a:stretch>
+                      <a:fillRect/>
+                    </a:stretch>
+                  </pic:blipFill>
+                  <pic:spPr>
+                    <a:xfrm>
+                      <a:off x="0" y="0"/>
+                      <a:ext cx="5943600" cy="3343275"/>
+                    </a:xfrm>
+                    <a:prstGeom prst="rect">
+                      <a:avLst/>
+                    </a:prstGeom>
+                  </pic:spPr>
+                </pic:pic>
+              </a:graphicData>
+            </a:graphic>
+          </wp:inline>
+        </w:drawing>
+      </w:r>
+    </w:p>
+    <w:p/>
+    <w:p>
+      <w:r>
+        <w:t>After the user clicks on an event, they’re directed to a page to see what it’s really about, and it gives all sorts of content and info. Users can choose to go to this event or they can go back to the main events page</w:t>
+      </w:r>
+    </w:p>
     <w:sectPr>
       <w:pgSz w:w="12240" w:h="15840"/>
       <w:pgMar w:top="1440" w:right="1440" w:bottom="1440" w:left="1440" w:header="720" w:footer="720" w:gutter="0"/>
@@ -1405,7 +1556,7 @@
         <w:rFonts w:ascii="Symbol" w:hAnsi="Symbol" w:hint="default"/>
       </w:rPr>
     </w:lvl>
-    <w:lvl w:ilvl="1" w:tplc="04090003" w:tentative="1">
+    <w:lvl w:ilvl="1" w:tplc="04090003">
       <w:start w:val="1"/>
       <w:numFmt w:val="bullet"/>
       <w:lvlText w:val="o"/>

</xml_diff>